<commit_message>
Publish v1 of Jibres Investment pack
</commit_message>
<xml_diff>
--- a/business/business-plan/Jibres-BusinessPlan-v1.docx
+++ b/business/business-plan/Jibres-BusinessPlan-v1.docx
@@ -688,7 +688,16 @@
                                       <w:bCs/>
                                       <w:rtl/>
                                     </w:rPr>
-                                    <w:t>نسخه ۱</w:t>
+                                    <w:t xml:space="preserve">نسخه </w:t>
+                                  </w:r>
+                                  <w:r>
+                                    <w:rPr>
+                                      <w:rFonts w:hint="cs"/>
+                                      <w:b/>
+                                      <w:bCs/>
+                                      <w:rtl/>
+                                    </w:rPr>
+                                    <w:t>۱</w:t>
                                   </w:r>
                                 </w:sdtContent>
                               </w:sdt>
@@ -756,7 +765,7 @@
                                       <w:bCs/>
                                       <w:rtl/>
                                     </w:rPr>
-                                    <w:t>اردیبهشت</w:t>
+                                    <w:t>خرداد</w:t>
                                   </w:r>
                                   <w:r>
                                     <w:rPr>
@@ -829,7 +838,16 @@
                                 <w:bCs/>
                                 <w:rtl/>
                               </w:rPr>
-                              <w:t>نسخه ۱</w:t>
+                              <w:t xml:space="preserve">نسخه </w:t>
+                            </w:r>
+                            <w:r>
+                              <w:rPr>
+                                <w:rFonts w:hint="cs"/>
+                                <w:b/>
+                                <w:bCs/>
+                                <w:rtl/>
+                              </w:rPr>
+                              <w:t>۱</w:t>
                             </w:r>
                           </w:sdtContent>
                         </w:sdt>
@@ -876,7 +894,7 @@
                                 <w:bCs/>
                                 <w:rtl/>
                               </w:rPr>
-                              <w:t>اردیبهشت</w:t>
+                              <w:t>خرداد</w:t>
                             </w:r>
                             <w:r>
                               <w:rPr>
@@ -14039,7 +14057,14 @@
                 <w:rFonts w:hint="cs"/>
                 <w:rtl/>
               </w:rPr>
-              <w:t>بین ۵</w:t>
+              <w:t xml:space="preserve">بین </w:t>
+            </w:r>
+            <w:r>
+              <w:rPr>
+                <w:rFonts w:hint="cs"/>
+                <w:rtl/>
+              </w:rPr>
+              <w:t>۱۰</w:t>
             </w:r>
             <w:r>
               <w:rPr>
@@ -14112,7 +14137,15 @@
                 <w:rFonts w:hint="cs"/>
                 <w:rtl/>
               </w:rPr>
-              <w:t>حداقل ۵</w:t>
+              <w:t xml:space="preserve">حداقل </w:t>
+            </w:r>
+            <w:r>
+              <w:rPr>
+                <w:rStyle w:val="OPImpact"/>
+                <w:rFonts w:hint="cs"/>
+                <w:rtl/>
+              </w:rPr>
+              <w:t>۲۰</w:t>
             </w:r>
             <w:r>
               <w:rPr>
@@ -14635,7 +14668,7 @@
                                     <w:szCs w:val="16"/>
                                     <w:rtl/>
                                   </w:rPr>
-                                  <w:t>اردیبهشت‌ماه ۱۴۰۰</w:t>
+                                  <w:t>خرداد‌ماه ۱۴۰۰</w:t>
                                 </w:r>
                               </w:sdtContent>
                             </w:sdt>
@@ -14816,7 +14849,7 @@
                               <w:szCs w:val="16"/>
                               <w:rtl/>
                             </w:rPr>
-                            <w:t>اردیبهشت‌ماه ۱۴۰۰</w:t>
+                            <w:t>خرداد‌ماه ۱۴۰۰</w:t>
                           </w:r>
                         </w:sdtContent>
                       </w:sdt>
@@ -34835,9 +34868,11 @@
               </w:rPr>
               <w:t xml:space="preserve">فروش دامنه </w:t>
             </w:r>
+            <w:proofErr w:type="spellStart"/>
             <w:r>
               <w:t>ir</w:t>
             </w:r>
+            <w:proofErr w:type="spellEnd"/>
           </w:p>
         </w:tc>
         <w:tc>
@@ -35535,9 +35570,11 @@
         </w:rPr>
         <w:t xml:space="preserve">که توسط </w:t>
       </w:r>
+      <w:proofErr w:type="spellStart"/>
       <w:r>
         <w:t>Oberlo</w:t>
       </w:r>
+      <w:proofErr w:type="spellEnd"/>
       <w:r>
         <w:rPr>
           <w:rFonts w:hint="cs"/>
@@ -35739,12 +35776,14 @@
         </w:rPr>
         <w:t xml:space="preserve">در ادامه ۱۰ پلتفرمی که بیشترین استفاده را دارند و از طریق افزونه مرورگر </w:t>
       </w:r>
+      <w:proofErr w:type="spellStart"/>
       <w:r>
         <w:t>W</w:t>
       </w:r>
       <w:r>
         <w:t>appalyzer</w:t>
       </w:r>
+      <w:proofErr w:type="spellEnd"/>
       <w:r>
         <w:rPr>
           <w:rFonts w:hint="cs"/>
@@ -36668,9 +36707,11 @@
         </w:rPr>
         <w:t xml:space="preserve"> </w:t>
       </w:r>
+      <w:proofErr w:type="spellStart"/>
       <w:r>
         <w:t>Wix</w:t>
       </w:r>
+      <w:proofErr w:type="spellEnd"/>
     </w:p>
     <w:p>
       <w:pPr>
@@ -36780,9 +36821,11 @@
         </w:rPr>
         <w:t xml:space="preserve">ولوژن </w:t>
       </w:r>
+      <w:proofErr w:type="spellStart"/>
       <w:r>
         <w:t>Volusion</w:t>
       </w:r>
+      <w:proofErr w:type="spellEnd"/>
     </w:p>
     <w:p>
       <w:pPr>
@@ -37364,9 +37407,11 @@
         </w:rPr>
         <w:t xml:space="preserve">پرستاشاپ </w:t>
       </w:r>
+      <w:proofErr w:type="spellStart"/>
       <w:r>
         <w:t>PrestaShop</w:t>
       </w:r>
+      <w:proofErr w:type="spellEnd"/>
     </w:p>
     <w:p>
       <w:pPr>
@@ -41983,7 +42028,7 @@
               <w:bCs/>
               <w:rtl/>
             </w:rPr>
-            <w:t>اردیبهشت‌ماه ۱۴۰۰</w:t>
+            <w:t>خرداد‌ماه ۱۴۰۰</w:t>
           </w:r>
         </w:sdtContent>
       </w:sdt>
@@ -44003,7 +44048,17 @@
                                 <w:szCs w:val="16"/>
                                 <w:rtl/>
                               </w:rPr>
-                              <w:t xml:space="preserve">برای مطالعه نسخه کامل </w:t>
+                              <w:t xml:space="preserve">برای </w:t>
+                            </w:r>
+                            <w:r>
+                              <w:rPr>
+                                <w:rFonts w:hint="cs"/>
+                                <w:color w:val="7F7F7F" w:themeColor="text1" w:themeTint="80"/>
+                                <w:sz w:val="16"/>
+                                <w:szCs w:val="16"/>
+                                <w:rtl/>
+                              </w:rPr>
+                              <w:t xml:space="preserve">مطالعه نسخه کامل </w:t>
                             </w:r>
                             <w:r>
                               <w:rPr>
@@ -44132,7 +44187,7 @@
                                     <w:szCs w:val="16"/>
                                     <w:rtl/>
                                   </w:rPr>
-                                  <w:t>اردیبهشت‌ماه ۱۴۰۰</w:t>
+                                  <w:t>خرداد‌ماه ۱۴۰۰</w:t>
                                 </w:r>
                               </w:sdtContent>
                             </w:sdt>
@@ -44182,7 +44237,17 @@
                           <w:szCs w:val="16"/>
                           <w:rtl/>
                         </w:rPr>
-                        <w:t xml:space="preserve">برای مطالعه نسخه کامل </w:t>
+                        <w:t xml:space="preserve">برای </w:t>
+                      </w:r>
+                      <w:r>
+                        <w:rPr>
+                          <w:rFonts w:hint="cs"/>
+                          <w:color w:val="7F7F7F" w:themeColor="text1" w:themeTint="80"/>
+                          <w:sz w:val="16"/>
+                          <w:szCs w:val="16"/>
+                          <w:rtl/>
+                        </w:rPr>
+                        <w:t xml:space="preserve">مطالعه نسخه کامل </w:t>
                       </w:r>
                       <w:r>
                         <w:rPr>
@@ -44311,7 +44376,7 @@
                               <w:szCs w:val="16"/>
                               <w:rtl/>
                             </w:rPr>
-                            <w:t>اردیبهشت‌ماه ۱۴۰۰</w:t>
+                            <w:t>خرداد‌ماه ۱۴۰۰</w:t>
                           </w:r>
                         </w:sdtContent>
                       </w:sdt>
@@ -45407,7 +45472,7 @@
           <w:noProof/>
         </w:rPr>
         <w:drawing>
-          <wp:anchor distT="0" distB="0" distL="114300" distR="114300" simplePos="0" relativeHeight="251674624" behindDoc="0" locked="0" layoutInCell="1" allowOverlap="1" wp14:anchorId="3DF3E866" wp14:editId="6FA6B41A">
+          <wp:anchor distT="0" distB="0" distL="114300" distR="114300" simplePos="0" relativeHeight="251674624" behindDoc="0" locked="0" layoutInCell="1" allowOverlap="1" wp14:anchorId="3DF3E866" wp14:editId="38E061B1">
             <wp:simplePos x="0" y="0"/>
             <wp:positionH relativeFrom="column">
               <wp:posOffset>5008245</wp:posOffset>
@@ -45434,6 +45499,15 @@
                   <pic:blipFill>
                     <a:blip r:embed="rId62" cstate="print">
                       <a:extLst>
+                        <a:ext uri="{BEBA8EAE-BF5A-486C-A8C5-ECC9F3942E4B}">
+                          <a14:imgProps xmlns:a14="http://schemas.microsoft.com/office/drawing/2010/main">
+                            <a14:imgLayer r:embed="rId63">
+                              <a14:imgEffect>
+                                <a14:saturation sat="0"/>
+                              </a14:imgEffect>
+                            </a14:imgLayer>
+                          </a14:imgProps>
+                        </a:ext>
                         <a:ext uri="{28A0092B-C50C-407E-A947-70E740481C1C}">
                           <a14:useLocalDpi xmlns:a14="http://schemas.microsoft.com/office/drawing/2010/main" val="0"/>
                         </a:ext>
@@ -45514,7 +45588,7 @@
           <w:noProof/>
         </w:rPr>
         <w:drawing>
-          <wp:anchor distT="0" distB="0" distL="114300" distR="114300" simplePos="0" relativeHeight="251675648" behindDoc="0" locked="0" layoutInCell="1" allowOverlap="1" wp14:anchorId="724D8D11" wp14:editId="69582BAD">
+          <wp:anchor distT="0" distB="0" distL="114300" distR="114300" simplePos="0" relativeHeight="251675648" behindDoc="0" locked="0" layoutInCell="1" allowOverlap="1" wp14:anchorId="724D8D11" wp14:editId="1310968D">
             <wp:simplePos x="0" y="0"/>
             <wp:positionH relativeFrom="column">
               <wp:posOffset>5036820</wp:posOffset>
@@ -45539,8 +45613,17 @@
                     </pic:cNvPicPr>
                   </pic:nvPicPr>
                   <pic:blipFill>
-                    <a:blip r:embed="rId63" cstate="print">
+                    <a:blip r:embed="rId64" cstate="print">
                       <a:extLst>
+                        <a:ext uri="{BEBA8EAE-BF5A-486C-A8C5-ECC9F3942E4B}">
+                          <a14:imgProps xmlns:a14="http://schemas.microsoft.com/office/drawing/2010/main">
+                            <a14:imgLayer r:embed="rId65">
+                              <a14:imgEffect>
+                                <a14:saturation sat="0"/>
+                              </a14:imgEffect>
+                            </a14:imgLayer>
+                          </a14:imgProps>
+                        </a:ext>
                         <a:ext uri="{28A0092B-C50C-407E-A947-70E740481C1C}">
                           <a14:useLocalDpi xmlns:a14="http://schemas.microsoft.com/office/drawing/2010/main" val="0"/>
                         </a:ext>
@@ -47181,14 +47264,42 @@
           <w:rFonts w:hint="cs"/>
           <w:rtl/>
         </w:rPr>
-        <w:t xml:space="preserve">بین ۵ تا </w:t>
-      </w:r>
-      <w:r>
-        <w:rPr>
-          <w:rFonts w:hint="cs"/>
-          <w:rtl/>
-        </w:rPr>
-        <w:t>حداکثر ۲۰ درصد از سهام شرکت قابل عرضه به سهام‌داران خواهد بود.</w:t>
+        <w:t xml:space="preserve">بین </w:t>
+      </w:r>
+      <w:r>
+        <w:rPr>
+          <w:rFonts w:hint="cs"/>
+          <w:rtl/>
+        </w:rPr>
+        <w:t>۱۰</w:t>
+      </w:r>
+      <w:r>
+        <w:rPr>
+          <w:rFonts w:hint="cs"/>
+          <w:rtl/>
+        </w:rPr>
+        <w:t xml:space="preserve"> تا </w:t>
+      </w:r>
+      <w:r>
+        <w:rPr>
+          <w:rFonts w:hint="cs"/>
+          <w:rtl/>
+        </w:rPr>
+        <w:t xml:space="preserve">۲۰ درصد از سهام شرکت قابل عرضه به </w:t>
+      </w:r>
+      <w:r>
+        <w:rPr>
+          <w:rFonts w:hint="cs"/>
+          <w:rtl/>
+        </w:rPr>
+        <w:t>سرمایه‌گذار</w:t>
+      </w:r>
+      <w:r>
+        <w:rPr>
+          <w:rFonts w:hint="cs"/>
+          <w:rtl/>
+        </w:rPr>
+        <w:t xml:space="preserve"> خواهد بود.</w:t>
       </w:r>
     </w:p>
     <w:p>
@@ -47376,7 +47487,7 @@
           <w:rFonts w:hint="cs"/>
           <w:rtl/>
         </w:rPr>
-        <w:t>۵</w:t>
+        <w:t>۲۰</w:t>
       </w:r>
       <w:r>
         <w:rPr>
@@ -47480,20 +47591,20 @@
           <w:noProof/>
         </w:rPr>
         <w:drawing>
-          <wp:inline distT="0" distB="0" distL="0" distR="0" wp14:anchorId="598BACC0" wp14:editId="3A38F104">
-            <wp:extent cx="6120130" cy="4574540"/>
+          <wp:inline distT="0" distB="0" distL="0" distR="0" wp14:anchorId="231B6D04" wp14:editId="390C5A73">
+            <wp:extent cx="5486400" cy="4667250"/>
             <wp:effectExtent l="0" t="0" r="0" b="0"/>
-            <wp:docPr id="64" name="Chart 64">
+            <wp:docPr id="63" name="Chart 63">
               <a:extLst xmlns:a="http://schemas.openxmlformats.org/drawingml/2006/main">
                 <a:ext uri="{FF2B5EF4-FFF2-40B4-BE49-F238E27FC236}">
-                  <a16:creationId xmlns:a16="http://schemas.microsoft.com/office/drawing/2014/main" id="{6ABF2F81-5FB9-48B0-8CAA-8AB2DA95E0D2}"/>
+                  <a16:creationId xmlns:a16="http://schemas.microsoft.com/office/drawing/2014/main" id="{52DDB63B-DAF4-4BBD-BC0E-1F0EF00E8F91}"/>
                 </a:ext>
               </a:extLst>
             </wp:docPr>
             <wp:cNvGraphicFramePr/>
             <a:graphic xmlns:a="http://schemas.openxmlformats.org/drawingml/2006/main">
               <a:graphicData uri="http://schemas.openxmlformats.org/drawingml/2006/chart">
-                <c:chart xmlns:c="http://schemas.openxmlformats.org/drawingml/2006/chart" xmlns:r="http://schemas.openxmlformats.org/officeDocument/2006/relationships" r:id="rId64"/>
+                <c:chart xmlns:c="http://schemas.openxmlformats.org/drawingml/2006/chart" xmlns:r="http://schemas.openxmlformats.org/officeDocument/2006/relationships" r:id="rId66"/>
               </a:graphicData>
             </a:graphic>
           </wp:inline>
@@ -47515,8 +47626,8 @@
       <w:bookmarkEnd w:id="89"/>
     </w:p>
     <w:sectPr>
-      <w:headerReference w:type="default" r:id="rId65"/>
-      <w:footerReference w:type="default" r:id="rId66"/>
+      <w:headerReference w:type="default" r:id="rId67"/>
+      <w:footerReference w:type="default" r:id="rId68"/>
       <w:endnotePr>
         <w:numFmt w:val="decimal"/>
       </w:endnotePr>
@@ -49145,7 +49256,16 @@
             <w:szCs w:val="16"/>
             <w:rtl/>
           </w:rPr>
-          <w:t xml:space="preserve">طرح کسب و کار پلتفرم تجارت الکترونیک </w:t>
+          <w:t xml:space="preserve">طرح </w:t>
+        </w:r>
+        <w:r>
+          <w:rPr>
+            <w:rFonts w:hint="cs"/>
+            <w:sz w:val="16"/>
+            <w:szCs w:val="16"/>
+            <w:rtl/>
+          </w:rPr>
+          <w:t xml:space="preserve">کسب و کار پلتفرم تجارت الکترونیک </w:t>
         </w:r>
         <w:r>
           <w:rPr>
@@ -51994,74 +52114,14 @@
   <c:roundedCorners val="0"/>
   <mc:AlternateContent xmlns:mc="http://schemas.openxmlformats.org/markup-compatibility/2006">
     <mc:Choice xmlns:c14="http://schemas.microsoft.com/office/drawing/2007/8/2/chart" Requires="c14">
-      <c14:style val="102"/>
+      <c14:style val="107"/>
     </mc:Choice>
     <mc:Fallback>
-      <c:style val="2"/>
+      <c:style val="7"/>
     </mc:Fallback>
   </mc:AlternateContent>
   <c:chart>
-    <c:title>
-      <c:tx>
-        <c:rich>
-          <a:bodyPr rot="0" spcFirstLastPara="1" vertOverflow="ellipsis" vert="horz" wrap="square" anchor="ctr" anchorCtr="1"/>
-          <a:lstStyle/>
-          <a:p>
-            <a:pPr>
-              <a:defRPr sz="1400" b="0" i="0" u="none" strike="noStrike" kern="1200" spc="0" baseline="0">
-                <a:solidFill>
-                  <a:schemeClr val="tx1">
-                    <a:lumMod val="65000"/>
-                    <a:lumOff val="35000"/>
-                  </a:schemeClr>
-                </a:solidFill>
-                <a:latin typeface="IRANYekan" panose="020B0506030804020204" pitchFamily="34" charset="-78"/>
-                <a:ea typeface="+mn-ea"/>
-                <a:cs typeface="IRANYekan" panose="020B0506030804020204" pitchFamily="34" charset="-78"/>
-              </a:defRPr>
-            </a:pPr>
-            <a:r>
-              <a:rPr lang="fa-IR"/>
-              <a:t>محل</a:t>
-            </a:r>
-            <a:r>
-              <a:rPr lang="fa-IR" baseline="0"/>
-              <a:t> هزینه سرمایه جذب شده جیبرس</a:t>
-            </a:r>
-            <a:endParaRPr lang="fa-IR"/>
-          </a:p>
-        </c:rich>
-      </c:tx>
-      <c:overlay val="0"/>
-      <c:spPr>
-        <a:noFill/>
-        <a:ln>
-          <a:noFill/>
-        </a:ln>
-        <a:effectLst/>
-      </c:spPr>
-      <c:txPr>
-        <a:bodyPr rot="0" spcFirstLastPara="1" vertOverflow="ellipsis" vert="horz" wrap="square" anchor="ctr" anchorCtr="1"/>
-        <a:lstStyle/>
-        <a:p>
-          <a:pPr>
-            <a:defRPr sz="1400" b="0" i="0" u="none" strike="noStrike" kern="1200" spc="0" baseline="0">
-              <a:solidFill>
-                <a:schemeClr val="tx1">
-                  <a:lumMod val="65000"/>
-                  <a:lumOff val="35000"/>
-                </a:schemeClr>
-              </a:solidFill>
-              <a:latin typeface="IRANYekan" panose="020B0506030804020204" pitchFamily="34" charset="-78"/>
-              <a:ea typeface="+mn-ea"/>
-              <a:cs typeface="IRANYekan" panose="020B0506030804020204" pitchFamily="34" charset="-78"/>
-            </a:defRPr>
-          </a:pPr>
-          <a:endParaRPr lang="en-US"/>
-        </a:p>
-      </c:txPr>
-    </c:title>
-    <c:autoTitleDeleted val="0"/>
+    <c:autoTitleDeleted val="1"/>
     <c:plotArea>
       <c:layout/>
       <c:pieChart>
@@ -52069,23 +52129,14 @@
         <c:ser>
           <c:idx val="0"/>
           <c:order val="0"/>
-          <c:tx>
-            <c:strRef>
-              <c:f>Sheet1!$C$1</c:f>
-              <c:strCache>
-                <c:ptCount val="1"/>
-                <c:pt idx="0">
-                  <c:v>مبالغ پیش‌بینی شده به میلیون تومان</c:v>
-                </c:pt>
-              </c:strCache>
-            </c:strRef>
-          </c:tx>
           <c:dPt>
             <c:idx val="0"/>
             <c:bubble3D val="0"/>
             <c:spPr>
               <a:solidFill>
-                <a:schemeClr val="accent1"/>
+                <a:schemeClr val="accent5">
+                  <a:tint val="48000"/>
+                </a:schemeClr>
               </a:solidFill>
               <a:ln w="19050">
                 <a:solidFill>
@@ -52096,7 +52147,7 @@
             </c:spPr>
             <c:extLst>
               <c:ext xmlns:c16="http://schemas.microsoft.com/office/drawing/2014/chart" uri="{C3380CC4-5D6E-409C-BE32-E72D297353CC}">
-                <c16:uniqueId val="{00000001-3D7F-4951-B4CF-0C0BE49E469F}"/>
+                <c16:uniqueId val="{00000001-EDDC-49C7-A58C-CC31AA41D05D}"/>
               </c:ext>
             </c:extLst>
           </c:dPt>
@@ -52105,7 +52156,9 @@
             <c:bubble3D val="0"/>
             <c:spPr>
               <a:solidFill>
-                <a:schemeClr val="accent2"/>
+                <a:schemeClr val="accent5">
+                  <a:tint val="65000"/>
+                </a:schemeClr>
               </a:solidFill>
               <a:ln w="19050">
                 <a:solidFill>
@@ -52116,7 +52169,7 @@
             </c:spPr>
             <c:extLst>
               <c:ext xmlns:c16="http://schemas.microsoft.com/office/drawing/2014/chart" uri="{C3380CC4-5D6E-409C-BE32-E72D297353CC}">
-                <c16:uniqueId val="{00000003-3D7F-4951-B4CF-0C0BE49E469F}"/>
+                <c16:uniqueId val="{00000003-EDDC-49C7-A58C-CC31AA41D05D}"/>
               </c:ext>
             </c:extLst>
           </c:dPt>
@@ -52125,7 +52178,9 @@
             <c:bubble3D val="0"/>
             <c:spPr>
               <a:solidFill>
-                <a:schemeClr val="accent3"/>
+                <a:schemeClr val="accent5">
+                  <a:tint val="83000"/>
+                </a:schemeClr>
               </a:solidFill>
               <a:ln w="19050">
                 <a:solidFill>
@@ -52136,32 +52191,12 @@
             </c:spPr>
             <c:extLst>
               <c:ext xmlns:c16="http://schemas.microsoft.com/office/drawing/2014/chart" uri="{C3380CC4-5D6E-409C-BE32-E72D297353CC}">
-                <c16:uniqueId val="{00000005-3D7F-4951-B4CF-0C0BE49E469F}"/>
+                <c16:uniqueId val="{00000005-EDDC-49C7-A58C-CC31AA41D05D}"/>
               </c:ext>
             </c:extLst>
           </c:dPt>
           <c:dPt>
             <c:idx val="3"/>
-            <c:bubble3D val="0"/>
-            <c:spPr>
-              <a:solidFill>
-                <a:schemeClr val="accent4"/>
-              </a:solidFill>
-              <a:ln w="19050">
-                <a:solidFill>
-                  <a:schemeClr val="lt1"/>
-                </a:solidFill>
-              </a:ln>
-              <a:effectLst/>
-            </c:spPr>
-            <c:extLst>
-              <c:ext xmlns:c16="http://schemas.microsoft.com/office/drawing/2014/chart" uri="{C3380CC4-5D6E-409C-BE32-E72D297353CC}">
-                <c16:uniqueId val="{00000007-3D7F-4951-B4CF-0C0BE49E469F}"/>
-              </c:ext>
-            </c:extLst>
-          </c:dPt>
-          <c:dPt>
-            <c:idx val="4"/>
             <c:bubble3D val="0"/>
             <c:spPr>
               <a:solidFill>
@@ -52176,37 +52211,17 @@
             </c:spPr>
             <c:extLst>
               <c:ext xmlns:c16="http://schemas.microsoft.com/office/drawing/2014/chart" uri="{C3380CC4-5D6E-409C-BE32-E72D297353CC}">
-                <c16:uniqueId val="{00000009-3D7F-4951-B4CF-0C0BE49E469F}"/>
+                <c16:uniqueId val="{00000007-EDDC-49C7-A58C-CC31AA41D05D}"/>
               </c:ext>
             </c:extLst>
           </c:dPt>
           <c:dPt>
-            <c:idx val="5"/>
+            <c:idx val="4"/>
             <c:bubble3D val="0"/>
             <c:spPr>
               <a:solidFill>
-                <a:schemeClr val="accent6"/>
-              </a:solidFill>
-              <a:ln w="19050">
-                <a:solidFill>
-                  <a:schemeClr val="lt1"/>
-                </a:solidFill>
-              </a:ln>
-              <a:effectLst/>
-            </c:spPr>
-            <c:extLst>
-              <c:ext xmlns:c16="http://schemas.microsoft.com/office/drawing/2014/chart" uri="{C3380CC4-5D6E-409C-BE32-E72D297353CC}">
-                <c16:uniqueId val="{0000000B-3D7F-4951-B4CF-0C0BE49E469F}"/>
-              </c:ext>
-            </c:extLst>
-          </c:dPt>
-          <c:dPt>
-            <c:idx val="6"/>
-            <c:bubble3D val="0"/>
-            <c:spPr>
-              <a:solidFill>
-                <a:schemeClr val="accent1">
-                  <a:lumMod val="60000"/>
+                <a:schemeClr val="accent5">
+                  <a:shade val="82000"/>
                 </a:schemeClr>
               </a:solidFill>
               <a:ln w="19050">
@@ -52218,17 +52233,17 @@
             </c:spPr>
             <c:extLst>
               <c:ext xmlns:c16="http://schemas.microsoft.com/office/drawing/2014/chart" uri="{C3380CC4-5D6E-409C-BE32-E72D297353CC}">
-                <c16:uniqueId val="{0000000D-3D7F-4951-B4CF-0C0BE49E469F}"/>
+                <c16:uniqueId val="{00000009-EDDC-49C7-A58C-CC31AA41D05D}"/>
               </c:ext>
             </c:extLst>
           </c:dPt>
           <c:dPt>
-            <c:idx val="7"/>
+            <c:idx val="5"/>
             <c:bubble3D val="0"/>
             <c:spPr>
               <a:solidFill>
-                <a:schemeClr val="accent2">
-                  <a:lumMod val="60000"/>
+                <a:schemeClr val="accent5">
+                  <a:shade val="65000"/>
                 </a:schemeClr>
               </a:solidFill>
               <a:ln w="19050">
@@ -52240,17 +52255,17 @@
             </c:spPr>
             <c:extLst>
               <c:ext xmlns:c16="http://schemas.microsoft.com/office/drawing/2014/chart" uri="{C3380CC4-5D6E-409C-BE32-E72D297353CC}">
-                <c16:uniqueId val="{0000000F-3D7F-4951-B4CF-0C0BE49E469F}"/>
+                <c16:uniqueId val="{0000000B-EDDC-49C7-A58C-CC31AA41D05D}"/>
               </c:ext>
             </c:extLst>
           </c:dPt>
           <c:dPt>
-            <c:idx val="8"/>
+            <c:idx val="6"/>
             <c:bubble3D val="0"/>
             <c:spPr>
               <a:solidFill>
-                <a:schemeClr val="accent3">
-                  <a:lumMod val="60000"/>
+                <a:schemeClr val="accent5">
+                  <a:shade val="47000"/>
                 </a:schemeClr>
               </a:solidFill>
               <a:ln w="19050">
@@ -52262,11 +52277,34 @@
             </c:spPr>
             <c:extLst>
               <c:ext xmlns:c16="http://schemas.microsoft.com/office/drawing/2014/chart" uri="{C3380CC4-5D6E-409C-BE32-E72D297353CC}">
-                <c16:uniqueId val="{00000011-3D7F-4951-B4CF-0C0BE49E469F}"/>
+                <c16:uniqueId val="{0000000D-EDDC-49C7-A58C-CC31AA41D05D}"/>
               </c:ext>
             </c:extLst>
           </c:dPt>
           <c:dLbls>
+            <c:dLbl>
+              <c:idx val="6"/>
+              <c:dLblPos val="outEnd"/>
+              <c:showLegendKey val="0"/>
+              <c:showVal val="0"/>
+              <c:showCatName val="1"/>
+              <c:showSerName val="0"/>
+              <c:showPercent val="1"/>
+              <c:showBubbleSize val="0"/>
+              <c:extLst>
+                <c:ext xmlns:c15="http://schemas.microsoft.com/office/drawing/2012/chart" uri="{CE6537A1-D6FC-4f65-9D91-7224C49458BB}">
+                  <c15:layout>
+                    <c:manualLayout>
+                      <c:w val="0.22749529190207157"/>
+                      <c:h val="0.1622377860599139"/>
+                    </c:manualLayout>
+                  </c15:layout>
+                </c:ext>
+                <c:ext xmlns:c16="http://schemas.microsoft.com/office/drawing/2014/chart" uri="{C3380CC4-5D6E-409C-BE32-E72D297353CC}">
+                  <c16:uniqueId val="{0000000D-EDDC-49C7-A58C-CC31AA41D05D}"/>
+                </c:ext>
+              </c:extLst>
+            </c:dLbl>
             <c:spPr>
               <a:noFill/>
               <a:ln>
@@ -52288,9 +52326,9 @@
                         <a:lumOff val="25000"/>
                       </a:schemeClr>
                     </a:solidFill>
-                    <a:latin typeface="IRANYekan" panose="020B0506030804020204" pitchFamily="34" charset="-78"/>
+                    <a:latin typeface="IRANSansX" pitchFamily="2" charset="-78"/>
                     <a:ea typeface="+mn-ea"/>
-                    <a:cs typeface="IRANYekan" panose="020B0506030804020204" pitchFamily="34" charset="-78"/>
+                    <a:cs typeface="IRANSansX" pitchFamily="2" charset="-78"/>
                   </a:defRPr>
                 </a:pPr>
                 <a:endParaRPr lang="en-US"/>
@@ -52299,7 +52337,7 @@
             <c:dLblPos val="outEnd"/>
             <c:showLegendKey val="0"/>
             <c:showVal val="0"/>
-            <c:showCatName val="0"/>
+            <c:showCatName val="1"/>
             <c:showSerName val="0"/>
             <c:showPercent val="1"/>
             <c:showBubbleSize val="0"/>
@@ -52324,85 +52362,72 @@
           </c:dLbls>
           <c:cat>
             <c:strRef>
-              <c:f>Sheet1!$B$2:$B$10</c:f>
+              <c:f>'خلاصه هزینه‌ها'!$C$2:$C$8</c:f>
               <c:strCache>
-                <c:ptCount val="9"/>
+                <c:ptCount val="7"/>
                 <c:pt idx="0">
-                  <c:v>نیروی انسانی</c:v>
+                  <c:v>سرور</c:v>
                 </c:pt>
                 <c:pt idx="1">
-                  <c:v>تبلیغات و بازاریابی</c:v>
+                  <c:v>تجهیزات اداری</c:v>
                 </c:pt>
                 <c:pt idx="2">
-                  <c:v>سرور</c:v>
+                  <c:v>حقوق و دستمزد</c:v>
                 </c:pt>
                 <c:pt idx="3">
-                  <c:v>کولوکیشن دیتاسنتر ۲ سال</c:v>
+                  <c:v>بازاریابی و فروش</c:v>
                 </c:pt>
                 <c:pt idx="4">
-                  <c:v>پیش‌بینی نشده</c:v>
+                  <c:v>فضای کاری</c:v>
                 </c:pt>
                 <c:pt idx="5">
-                  <c:v>دفتر شرکت</c:v>
+                  <c:v>هزینه‌های عمومی و اداری</c:v>
                 </c:pt>
                 <c:pt idx="6">
-                  <c:v>سیستم و تجهیزات دفتری</c:v>
-                </c:pt>
-                <c:pt idx="7">
-                  <c:v>سرمایه در گردش</c:v>
-                </c:pt>
-                <c:pt idx="8">
-                  <c:v>بکاپ و سرور خارج ایران</c:v>
+                  <c:v>پیش‌بینی نشده</c:v>
                 </c:pt>
               </c:strCache>
             </c:strRef>
           </c:cat>
           <c:val>
             <c:numRef>
-              <c:f>Sheet1!$C$2:$C$10</c:f>
+              <c:f>'خلاصه هزینه‌ها'!$F$2:$F$8</c:f>
               <c:numCache>
-                <c:formatCode>General</c:formatCode>
-                <c:ptCount val="9"/>
+                <c:formatCode>_(\I\R\T\ * #,##0_)</c:formatCode>
+                <c:ptCount val="7"/>
                 <c:pt idx="0">
-                  <c:v>1800</c:v>
+                  <c:v>3948000000</c:v>
                 </c:pt>
                 <c:pt idx="1">
-                  <c:v>700</c:v>
+                  <c:v>420000000</c:v>
                 </c:pt>
                 <c:pt idx="2">
-                  <c:v>600</c:v>
+                  <c:v>5751180000</c:v>
                 </c:pt>
                 <c:pt idx="3">
-                  <c:v>500</c:v>
+                  <c:v>2090000000</c:v>
                 </c:pt>
                 <c:pt idx="4">
-                  <c:v>500</c:v>
+                  <c:v>600000000</c:v>
                 </c:pt>
                 <c:pt idx="5">
-                  <c:v>400</c:v>
+                  <c:v>1009360000</c:v>
                 </c:pt>
                 <c:pt idx="6">
-                  <c:v>300</c:v>
-                </c:pt>
-                <c:pt idx="7">
-                  <c:v>100</c:v>
-                </c:pt>
-                <c:pt idx="8">
-                  <c:v>100</c:v>
+                  <c:v>1381854000</c:v>
                 </c:pt>
               </c:numCache>
             </c:numRef>
           </c:val>
           <c:extLst>
             <c:ext xmlns:c16="http://schemas.microsoft.com/office/drawing/2014/chart" uri="{C3380CC4-5D6E-409C-BE32-E72D297353CC}">
-              <c16:uniqueId val="{00000012-3D7F-4951-B4CF-0C0BE49E469F}"/>
+              <c16:uniqueId val="{0000000E-EDDC-49C7-A58C-CC31AA41D05D}"/>
             </c:ext>
           </c:extLst>
         </c:ser>
         <c:dLbls>
-          <c:dLblPos val="bestFit"/>
           <c:showLegendKey val="0"/>
-          <c:showVal val="1"/>
+          <c:showVal val="0"/>
           <c:showCatName val="0"/>
           <c:showSerName val="0"/>
           <c:showPercent val="0"/>
@@ -52419,37 +52444,6 @@
         <a:effectLst/>
       </c:spPr>
     </c:plotArea>
-    <c:legend>
-      <c:legendPos val="l"/>
-      <c:overlay val="0"/>
-      <c:spPr>
-        <a:noFill/>
-        <a:ln>
-          <a:noFill/>
-        </a:ln>
-        <a:effectLst/>
-      </c:spPr>
-      <c:txPr>
-        <a:bodyPr rot="0" spcFirstLastPara="1" vertOverflow="ellipsis" vert="horz" wrap="square" anchor="ctr" anchorCtr="1"/>
-        <a:lstStyle/>
-        <a:p>
-          <a:pPr>
-            <a:defRPr sz="900" b="0" i="0" u="none" strike="noStrike" kern="1200" baseline="0">
-              <a:solidFill>
-                <a:schemeClr val="tx1">
-                  <a:lumMod val="65000"/>
-                  <a:lumOff val="35000"/>
-                </a:schemeClr>
-              </a:solidFill>
-              <a:latin typeface="IRANYekan" panose="020B0506030804020204" pitchFamily="34" charset="-78"/>
-              <a:ea typeface="+mn-ea"/>
-              <a:cs typeface="IRANYekan" panose="020B0506030804020204" pitchFamily="34" charset="-78"/>
-            </a:defRPr>
-          </a:pPr>
-          <a:endParaRPr lang="en-US"/>
-        </a:p>
-      </c:txPr>
-    </c:legend>
     <c:plotVisOnly val="1"/>
     <c:dispBlanksAs val="gap"/>
     <c:extLst>
@@ -52477,8 +52471,8 @@
     <a:p>
       <a:pPr>
         <a:defRPr>
-          <a:latin typeface="IRANYekan" panose="020B0506030804020204" pitchFamily="34" charset="-78"/>
-          <a:cs typeface="IRANYekan" panose="020B0506030804020204" pitchFamily="34" charset="-78"/>
+          <a:latin typeface="IRANSansX" pitchFamily="2" charset="-78"/>
+          <a:cs typeface="IRANSansX" pitchFamily="2" charset="-78"/>
         </a:defRPr>
       </a:pPr>
       <a:endParaRPr lang="en-US"/>
@@ -52491,42 +52485,8 @@
 </file>
 
 <file path=word/charts/colors1.xml><?xml version="1.0" encoding="utf-8"?>
-<cs:colorStyle xmlns:cs="http://schemas.microsoft.com/office/drawing/2012/chartStyle" xmlns:a="http://schemas.openxmlformats.org/drawingml/2006/main" meth="cycle" id="10">
-  <a:schemeClr val="accent1"/>
-  <a:schemeClr val="accent2"/>
-  <a:schemeClr val="accent3"/>
-  <a:schemeClr val="accent4"/>
+<cs:colorStyle xmlns:cs="http://schemas.microsoft.com/office/drawing/2012/chartStyle" xmlns:a="http://schemas.openxmlformats.org/drawingml/2006/main" meth="withinLinearReversed" id="25">
   <a:schemeClr val="accent5"/>
-  <a:schemeClr val="accent6"/>
-  <cs:variation/>
-  <cs:variation>
-    <a:lumMod val="60000"/>
-  </cs:variation>
-  <cs:variation>
-    <a:lumMod val="80000"/>
-    <a:lumOff val="20000"/>
-  </cs:variation>
-  <cs:variation>
-    <a:lumMod val="80000"/>
-  </cs:variation>
-  <cs:variation>
-    <a:lumMod val="60000"/>
-    <a:lumOff val="40000"/>
-  </cs:variation>
-  <cs:variation>
-    <a:lumMod val="50000"/>
-  </cs:variation>
-  <cs:variation>
-    <a:lumMod val="70000"/>
-    <a:lumOff val="30000"/>
-  </cs:variation>
-  <cs:variation>
-    <a:lumMod val="70000"/>
-  </cs:variation>
-  <cs:variation>
-    <a:lumMod val="50000"/>
-    <a:lumOff val="50000"/>
-  </cs:variation>
 </cs:colorStyle>
 </file>
 
@@ -57084,6 +57044,7 @@
     <w:rsid w:val="00EF79CE"/>
     <w:rsid w:val="00F668D1"/>
     <w:rsid w:val="00FA3081"/>
+    <w:rsid w:val="00FD55CA"/>
   </w:rsids>
   <m:mathPr>
     <m:mathFont m:val="Cambria Math"/>
@@ -57843,7 +57804,7 @@
 
 <file path=customXml/item1.xml><?xml version="1.0" encoding="utf-8"?>
 <CoverPageProperties xmlns="http://schemas.microsoft.com/office/2006/coverPageProps">
-  <PublishDate>اردیبهشت‌ماه ۱۴۰۰</PublishDate>
+  <PublishDate>خرداد‌ماه ۱۴۰۰</PublishDate>
   <Abstract>جناب آقای دکتر مسئول گرامی</Abstract>
   <CompanyAddress>ایران، قم، خیابان هفت تیر، کوچه یکم، ساختمان یاس، طبقه دوم</CompanyAddress>
   <CompanyPhone>025-36505281</CompanyPhone>

</xml_diff>